<commit_message>
remove GUI operation (warning) from ssd, contracts
</commit_message>
<xml_diff>
--- a/Analyse/Systemsequenzdiagramme und Kontrakte/Kontrake_Vorlagen/KontrakteUC3.docx
+++ b/Analyse/Systemsequenzdiagramme und Kontrakte/Kontrake_Vorlagen/KontrakteUC3.docx
@@ -2,291 +2,6 @@
 <file path=word/document.xml><?xml version="1.0" encoding="utf-8"?>
 <w:document xmlns:o="urn:schemas-microsoft-com:office:office" xmlns:r="http://schemas.openxmlformats.org/officeDocument/2006/relationships" xmlns:v="urn:schemas-microsoft-com:vml" xmlns:w="http://schemas.openxmlformats.org/wordprocessingml/2006/main" xmlns:w10="urn:schemas-microsoft-com:office:word" xmlns:wp="http://schemas.openxmlformats.org/drawingml/2006/wordprocessingDrawing" xmlns:wps="http://schemas.microsoft.com/office/word/2010/wordprocessingShape" xmlns:wpg="http://schemas.microsoft.com/office/word/2010/wordprocessingGroup" xmlns:mc="http://schemas.openxmlformats.org/markup-compatibility/2006" xmlns:wp14="http://schemas.microsoft.com/office/word/2010/wordprocessingDrawing" xmlns:w14="http://schemas.microsoft.com/office/word/2010/wordml" mc:Ignorable="w14 wp14">
   <w:body>
-    <w:p>
-      <w:pPr>
-        <w:pStyle w:val="Normal"/>
-        <w:widowControl w:val="false"/>
-        <w:spacing w:before="0" w:after="240"/>
-        <w:contextualSpacing/>
-        <w:rPr/>
-      </w:pPr>
-      <w:r>
-        <w:rPr>
-          <w:rFonts w:cs="Calibri" w:ascii="Calibri" w:hAnsi="Calibri"/>
-          <w:b/>
-          <w:bCs/>
-        </w:rPr>
-        <w:t xml:space="preserve">Operation </w:t>
-      </w:r>
-      <w:r>
-        <w:rPr>
-          <w:rFonts w:cs="Times" w:ascii="Times" w:hAnsi="Times"/>
-          <w:b w:val="false"/>
-          <w:bCs w:val="false"/>
-        </w:rPr>
-        <w:t xml:space="preserve">requestStudentRecordingDeletion(page : </w:t>
-      </w:r>
-      <w:bookmarkStart w:id="0" w:name="__DdeLink__166_2029382445"/>
-      <w:r>
-        <w:rPr>
-          <w:rFonts w:cs="Times" w:ascii="Times" w:hAnsi="Times"/>
-          <w:b w:val="false"/>
-          <w:bCs w:val="false"/>
-        </w:rPr>
-        <w:t>Seite</w:t>
-      </w:r>
-      <w:bookmarkEnd w:id="0"/>
-      <w:r>
-        <w:rPr>
-          <w:rFonts w:cs="Times" w:ascii="Times" w:hAnsi="Times"/>
-          <w:b w:val="false"/>
-          <w:bCs w:val="false"/>
-        </w:rPr>
-        <w:t>)</w:t>
-      </w:r>
-    </w:p>
-    <w:p>
-      <w:pPr>
-        <w:pStyle w:val="Normal"/>
-        <w:widowControl w:val="false"/>
-        <w:spacing w:before="0" w:after="240"/>
-        <w:contextualSpacing/>
-        <w:rPr/>
-      </w:pPr>
-      <w:r>
-        <w:rPr>
-          <w:rFonts w:cs="Calibri" w:ascii="Calibri" w:hAnsi="Calibri"/>
-          <w:b/>
-          <w:bCs/>
-        </w:rPr>
-        <w:t xml:space="preserve">Beschreibung </w:t>
-      </w:r>
-      <w:r>
-        <w:rPr>
-          <w:rFonts w:cs="Times" w:ascii="Times" w:hAnsi="Times"/>
-          <w:b w:val="false"/>
-          <w:bCs w:val="false"/>
-        </w:rPr>
-        <w:t>Der Nutzer bittet um Löschen einer aufgenommenen Schülerspur</w:t>
-      </w:r>
-    </w:p>
-    <w:p>
-      <w:pPr>
-        <w:pStyle w:val="Normal"/>
-        <w:widowControl w:val="false"/>
-        <w:spacing w:before="0" w:after="240"/>
-        <w:contextualSpacing/>
-        <w:rPr/>
-      </w:pPr>
-      <w:r>
-        <w:rPr>
-          <w:rFonts w:cs="Calibri" w:ascii="Calibri" w:hAnsi="Calibri"/>
-          <w:b/>
-          <w:bCs/>
-        </w:rPr>
-        <w:t xml:space="preserve">Vorbedingung </w:t>
-      </w:r>
-      <w:r>
-        <w:rPr>
-          <w:rFonts w:cs="Times" w:ascii="Times" w:hAnsi="Times"/>
-          <w:b w:val="false"/>
-          <w:bCs w:val="false"/>
-        </w:rPr>
-        <w:t>page ist lokal verfügbar und mit einer Schülerspur ssp assoziiert</w:t>
-      </w:r>
-    </w:p>
-    <w:p>
-      <w:pPr>
-        <w:pStyle w:val="Normal"/>
-        <w:widowControl w:val="false"/>
-        <w:spacing w:before="0" w:after="240"/>
-        <w:contextualSpacing/>
-        <w:rPr/>
-      </w:pPr>
-      <w:r>
-        <w:rPr>
-          <w:rFonts w:cs="Calibri" w:ascii="Calibri" w:hAnsi="Calibri"/>
-          <w:b/>
-          <w:bCs/>
-        </w:rPr>
-        <w:t xml:space="preserve">Nachbedingung </w:t>
-      </w:r>
-      <w:r>
-        <w:rPr>
-          <w:rFonts w:cs="Times" w:ascii="Times" w:hAnsi="Times"/>
-          <w:b w:val="false"/>
-          <w:bCs w:val="false"/>
-        </w:rPr>
-        <w:t>-</w:t>
-      </w:r>
-    </w:p>
-    <w:p>
-      <w:pPr>
-        <w:pStyle w:val="Normal"/>
-        <w:widowControl w:val="false"/>
-        <w:spacing w:before="0" w:after="240"/>
-        <w:contextualSpacing/>
-        <w:rPr/>
-      </w:pPr>
-      <w:r>
-        <w:rPr>
-          <w:rFonts w:cs="Calibri" w:ascii="Calibri" w:hAnsi="Calibri"/>
-          <w:b/>
-          <w:bCs/>
-        </w:rPr>
-        <w:t xml:space="preserve">Ergebnisse </w:t>
-      </w:r>
-      <w:r>
-        <w:rPr>
-          <w:rFonts w:cs="Calibri" w:ascii="Calibri" w:hAnsi="Calibri"/>
-          <w:b w:val="false"/>
-          <w:bCs w:val="false"/>
-        </w:rPr>
-        <w:t>Der Nutzer wird über die Löschung gewarnt</w:t>
-      </w:r>
-    </w:p>
-    <w:p>
-      <w:pPr>
-        <w:pStyle w:val="Normal"/>
-        <w:widowControl w:val="false"/>
-        <w:spacing w:before="0" w:after="240"/>
-        <w:contextualSpacing/>
-        <w:rPr>
-          <w:rFonts w:ascii="Times" w:hAnsi="Times" w:cs="Times"/>
-        </w:rPr>
-      </w:pPr>
-      <w:r>
-        <w:rPr>
-          <w:rFonts w:cs="Calibri" w:ascii="Calibri" w:hAnsi="Calibri"/>
-          <w:b/>
-          <w:bCs/>
-        </w:rPr>
-        <w:t xml:space="preserve">Ausnahmen </w:t>
-      </w:r>
-    </w:p>
-    <w:p>
-      <w:pPr>
-        <w:pStyle w:val="Normal"/>
-        <w:widowControl w:val="false"/>
-        <w:spacing w:before="0" w:after="240"/>
-        <w:contextualSpacing/>
-        <w:rPr>
-          <w:rFonts w:ascii="Times" w:hAnsi="Times" w:cs="Times"/>
-        </w:rPr>
-      </w:pPr>
-      <w:r>
-        <w:rPr>
-          <w:rFonts w:cs="Calibri" w:ascii="Calibri" w:hAnsi="Calibri"/>
-          <w:b/>
-          <w:bCs/>
-        </w:rPr>
-        <w:t xml:space="preserve">Ausgaben </w:t>
-      </w:r>
-    </w:p>
-    <w:p>
-      <w:pPr>
-        <w:pStyle w:val="Normal"/>
-        <w:widowControl w:val="false"/>
-        <w:spacing w:before="0" w:after="240"/>
-        <w:contextualSpacing/>
-        <w:rPr/>
-      </w:pPr>
-      <w:r>
-        <w:rPr>
-          <w:rFonts w:cs="Calibri" w:ascii="Calibri" w:hAnsi="Calibri"/>
-          <w:b/>
-          <w:bCs/>
-        </w:rPr>
-        <w:t>Typ</w:t>
-      </w:r>
-      <w:r>
-        <w:rPr>
-          <w:rFonts w:cs="Times" w:ascii="Times" w:hAnsi="Times"/>
-          <w:b/>
-          <w:bCs/>
-        </w:rPr>
-        <w:t xml:space="preserve"> </w:t>
-      </w:r>
-      <w:r>
-        <w:rPr>
-          <w:rFonts w:cs="Times" w:ascii="Times" w:hAnsi="Times"/>
-          <w:b w:val="false"/>
-          <w:bCs w:val="false"/>
-        </w:rPr>
-        <w:t>Systemoperation</w:t>
-      </w:r>
-    </w:p>
-    <w:p>
-      <w:pPr>
-        <w:pStyle w:val="Normal"/>
-        <w:widowControl w:val="false"/>
-        <w:spacing w:before="0" w:after="240"/>
-        <w:contextualSpacing/>
-        <w:rPr/>
-      </w:pPr>
-      <w:r>
-        <w:rPr>
-          <w:rFonts w:cs="Calibri" w:ascii="Calibri" w:hAnsi="Calibri"/>
-          <w:b/>
-          <w:bCs/>
-        </w:rPr>
-        <w:t xml:space="preserve">Querverweise </w:t>
-      </w:r>
-      <w:r>
-        <w:rPr>
-          <w:rFonts w:cs="Calibri" w:ascii="Calibri" w:hAnsi="Calibri"/>
-          <w:b w:val="false"/>
-          <w:bCs w:val="false"/>
-        </w:rPr>
-        <w:t>Use Case „Schülerspur löschen“</w:t>
-      </w:r>
-    </w:p>
-    <w:p>
-      <w:pPr>
-        <w:pStyle w:val="Normal"/>
-        <w:widowControl w:val="false"/>
-        <w:spacing w:before="0" w:after="240"/>
-        <w:contextualSpacing/>
-        <w:rPr/>
-      </w:pPr>
-      <w:r>
-        <w:rPr>
-          <w:rFonts w:cs="Calibri" w:ascii="Calibri" w:hAnsi="Calibri"/>
-          <w:b/>
-          <w:bCs/>
-        </w:rPr>
-        <w:t xml:space="preserve">Anmerkungen </w:t>
-      </w:r>
-      <w:r>
-        <w:rPr>
-          <w:rFonts w:cs="Times" w:ascii="Times" w:hAnsi="Times"/>
-          <w:b/>
-          <w:bCs/>
-        </w:rPr>
-        <w:t>-</w:t>
-      </w:r>
-    </w:p>
-    <w:p>
-      <w:pPr>
-        <w:pStyle w:val="Normal"/>
-        <w:widowControl w:val="false"/>
-        <w:spacing w:before="0" w:after="240"/>
-        <w:contextualSpacing/>
-        <w:rPr>
-          <w:rFonts w:ascii="Times" w:hAnsi="Times" w:cs="Times"/>
-          <w:b/>
-          <w:b/>
-          <w:bCs/>
-        </w:rPr>
-      </w:pPr>
-      <w:r>
-        <w:rPr>
-          <w:rFonts w:cs="Times" w:ascii="Times" w:hAnsi="Times"/>
-          <w:b/>
-          <w:bCs/>
-        </w:rPr>
-      </w:r>
-    </w:p>
     <w:p>
       <w:pPr>
         <w:pStyle w:val="Normal"/>
@@ -772,7 +487,7 @@
     <w:qFormat/>
     <w:pPr>
       <w:widowControl/>
-      <w:overflowPunct w:val="false"/>
+      <w:overflowPunct w:val="true"/>
       <w:bidi w:val="0"/>
       <w:jc w:val="left"/>
     </w:pPr>

</xml_diff>